<commit_message>
[DOC] Form design :3
</commit_message>
<xml_diff>
--- a/References/Old Study/SAD_Compare2Foder_DOC/Text_Document/Usecase-diagramForm.docx
+++ b/References/Old Study/SAD_Compare2Foder_DOC/Text_Document/Usecase-diagramForm.docx
@@ -34,8 +34,8 @@
         <w:tblLook w:val="01E0" w:firstRow="1" w:lastRow="1" w:firstColumn="1" w:lastColumn="1" w:noHBand="0" w:noVBand="0"/>
       </w:tblPr>
       <w:tblGrid>
-        <w:gridCol w:w="2828"/>
-        <w:gridCol w:w="1558"/>
+        <w:gridCol w:w="2681"/>
+        <w:gridCol w:w="1705"/>
         <w:gridCol w:w="2838"/>
         <w:gridCol w:w="1841"/>
       </w:tblGrid>
@@ -45,26 +45,29 @@
         </w:trPr>
         <w:tc>
           <w:tcPr>
-            <w:tcW w:w="2828" w:type="dxa"/>
+            <w:tcW w:w="2681" w:type="dxa"/>
             <w:tcBorders>
               <w:top w:val="single" w:sz="8" w:space="0" w:color="000000"/>
               <w:left w:val="single" w:sz="8" w:space="0" w:color="000000"/>
               <w:bottom w:val="single" w:sz="5" w:space="0" w:color="000000"/>
               <w:right w:val="single" w:sz="8" w:space="0" w:color="000000"/>
             </w:tcBorders>
-            <w:shd w:val="clear" w:color="auto" w:fill="C6D9F1" w:themeFill="text2" w:themeFillTint="33"/>
+            <w:shd w:val="clear" w:color="auto" w:fill="92D050"/>
           </w:tcPr>
           <w:p>
             <w:pPr>
               <w:spacing w:line="260" w:lineRule="exact"/>
-              <w:ind w:left="1427"/>
-              <w:rPr>
+              <w:ind w:right="360"/>
+              <w:jc w:val="right"/>
+              <w:rPr>
+                <w:b/>
                 <w:sz w:val="24"/>
                 <w:szCs w:val="24"/>
               </w:rPr>
             </w:pPr>
             <w:r>
               <w:rPr>
+                <w:b/>
                 <w:sz w:val="24"/>
                 <w:szCs w:val="24"/>
               </w:rPr>
@@ -72,6 +75,7 @@
             </w:r>
             <w:r>
               <w:rPr>
+                <w:b/>
                 <w:spacing w:val="-1"/>
                 <w:sz w:val="24"/>
                 <w:szCs w:val="24"/>
@@ -80,6 +84,7 @@
             </w:r>
             <w:r>
               <w:rPr>
+                <w:b/>
                 <w:sz w:val="24"/>
                 <w:szCs w:val="24"/>
               </w:rPr>
@@ -87,6 +92,7 @@
             </w:r>
             <w:r>
               <w:rPr>
+                <w:b/>
                 <w:spacing w:val="-1"/>
                 <w:sz w:val="24"/>
                 <w:szCs w:val="24"/>
@@ -95,6 +101,7 @@
             </w:r>
             <w:r>
               <w:rPr>
+                <w:b/>
                 <w:sz w:val="24"/>
                 <w:szCs w:val="24"/>
               </w:rPr>
@@ -102,6 +109,7 @@
             </w:r>
             <w:r>
               <w:rPr>
+                <w:b/>
                 <w:spacing w:val="1"/>
                 <w:sz w:val="24"/>
                 <w:szCs w:val="24"/>
@@ -110,6 +118,7 @@
             </w:r>
             <w:r>
               <w:rPr>
+                <w:b/>
                 <w:spacing w:val="-3"/>
                 <w:sz w:val="24"/>
                 <w:szCs w:val="24"/>
@@ -118,16 +127,17 @@
             </w:r>
             <w:r>
               <w:rPr>
-                <w:sz w:val="24"/>
-                <w:szCs w:val="24"/>
-              </w:rPr>
-              <w:t>D:</w:t>
+                <w:b/>
+                <w:sz w:val="24"/>
+                <w:szCs w:val="24"/>
+              </w:rPr>
+              <w:t>D</w:t>
             </w:r>
           </w:p>
         </w:tc>
         <w:tc>
           <w:tcPr>
-            <w:tcW w:w="6236" w:type="dxa"/>
+            <w:tcW w:w="6384" w:type="dxa"/>
             <w:gridSpan w:val="3"/>
             <w:tcBorders>
               <w:top w:val="single" w:sz="8" w:space="0" w:color="000000"/>
@@ -135,6 +145,7 @@
               <w:bottom w:val="single" w:sz="5" w:space="0" w:color="000000"/>
               <w:right w:val="single" w:sz="8" w:space="0" w:color="000000"/>
             </w:tcBorders>
+            <w:shd w:val="clear" w:color="auto" w:fill="C2D69B" w:themeFill="accent3" w:themeFillTint="99"/>
           </w:tcPr>
           <w:p>
             <w:pPr>
@@ -176,26 +187,29 @@
         </w:trPr>
         <w:tc>
           <w:tcPr>
-            <w:tcW w:w="2828" w:type="dxa"/>
+            <w:tcW w:w="2681" w:type="dxa"/>
             <w:tcBorders>
               <w:top w:val="single" w:sz="5" w:space="0" w:color="000000"/>
               <w:left w:val="single" w:sz="8" w:space="0" w:color="000000"/>
               <w:bottom w:val="single" w:sz="5" w:space="0" w:color="000000"/>
               <w:right w:val="single" w:sz="8" w:space="0" w:color="000000"/>
             </w:tcBorders>
-            <w:shd w:val="clear" w:color="auto" w:fill="C6D9F1" w:themeFill="text2" w:themeFillTint="33"/>
+            <w:shd w:val="clear" w:color="auto" w:fill="92D050"/>
           </w:tcPr>
           <w:p>
             <w:pPr>
               <w:spacing w:line="260" w:lineRule="exact"/>
-              <w:ind w:left="1105"/>
-              <w:rPr>
+              <w:ind w:right="360"/>
+              <w:jc w:val="right"/>
+              <w:rPr>
+                <w:b/>
                 <w:sz w:val="24"/>
                 <w:szCs w:val="24"/>
               </w:rPr>
             </w:pPr>
             <w:r>
               <w:rPr>
+                <w:b/>
                 <w:sz w:val="24"/>
                 <w:szCs w:val="24"/>
               </w:rPr>
@@ -203,6 +217,7 @@
             </w:r>
             <w:r>
               <w:rPr>
+                <w:b/>
                 <w:spacing w:val="-1"/>
                 <w:sz w:val="24"/>
                 <w:szCs w:val="24"/>
@@ -211,6 +226,7 @@
             </w:r>
             <w:r>
               <w:rPr>
+                <w:b/>
                 <w:sz w:val="24"/>
                 <w:szCs w:val="24"/>
               </w:rPr>
@@ -218,6 +234,7 @@
             </w:r>
             <w:r>
               <w:rPr>
+                <w:b/>
                 <w:spacing w:val="-1"/>
                 <w:sz w:val="24"/>
                 <w:szCs w:val="24"/>
@@ -226,6 +243,7 @@
             </w:r>
             <w:r>
               <w:rPr>
+                <w:b/>
                 <w:sz w:val="24"/>
                 <w:szCs w:val="24"/>
               </w:rPr>
@@ -233,6 +251,7 @@
             </w:r>
             <w:r>
               <w:rPr>
+                <w:b/>
                 <w:spacing w:val="-1"/>
                 <w:sz w:val="24"/>
                 <w:szCs w:val="24"/>
@@ -241,6 +260,7 @@
             </w:r>
             <w:r>
               <w:rPr>
+                <w:b/>
                 <w:spacing w:val="2"/>
                 <w:sz w:val="24"/>
                 <w:szCs w:val="24"/>
@@ -249,6 +269,7 @@
             </w:r>
             <w:r>
               <w:rPr>
+                <w:b/>
                 <w:spacing w:val="-1"/>
                 <w:sz w:val="24"/>
                 <w:szCs w:val="24"/>
@@ -257,16 +278,17 @@
             </w:r>
             <w:r>
               <w:rPr>
-                <w:sz w:val="24"/>
-                <w:szCs w:val="24"/>
-              </w:rPr>
-              <w:t>me:</w:t>
+                <w:b/>
+                <w:sz w:val="24"/>
+                <w:szCs w:val="24"/>
+              </w:rPr>
+              <w:t>me</w:t>
             </w:r>
           </w:p>
         </w:tc>
         <w:tc>
           <w:tcPr>
-            <w:tcW w:w="6236" w:type="dxa"/>
+            <w:tcW w:w="6384" w:type="dxa"/>
             <w:gridSpan w:val="3"/>
             <w:tcBorders>
               <w:top w:val="single" w:sz="5" w:space="0" w:color="000000"/>
@@ -274,6 +296,7 @@
               <w:bottom w:val="nil"/>
               <w:right w:val="single" w:sz="8" w:space="0" w:color="000000"/>
             </w:tcBorders>
+            <w:shd w:val="clear" w:color="auto" w:fill="C2D69B" w:themeFill="accent3" w:themeFillTint="99"/>
           </w:tcPr>
           <w:p>
             <w:pPr>
@@ -390,96 +413,49 @@
         </w:trPr>
         <w:tc>
           <w:tcPr>
-            <w:tcW w:w="2828" w:type="dxa"/>
+            <w:tcW w:w="2681" w:type="dxa"/>
             <w:tcBorders>
               <w:top w:val="single" w:sz="5" w:space="0" w:color="000000"/>
               <w:left w:val="single" w:sz="8" w:space="0" w:color="000000"/>
               <w:bottom w:val="single" w:sz="5" w:space="0" w:color="000000"/>
               <w:right w:val="single" w:sz="8" w:space="0" w:color="000000"/>
             </w:tcBorders>
-            <w:shd w:val="clear" w:color="auto" w:fill="C6D9F1" w:themeFill="text2" w:themeFillTint="33"/>
+            <w:shd w:val="clear" w:color="auto" w:fill="92D050"/>
           </w:tcPr>
           <w:p>
             <w:pPr>
+              <w:tabs>
+                <w:tab w:val="left" w:pos="1961"/>
+              </w:tabs>
               <w:spacing w:line="260" w:lineRule="exact"/>
-              <w:ind w:left="1554"/>
-              <w:rPr>
+              <w:ind w:right="360"/>
+              <w:jc w:val="right"/>
+              <w:rPr>
+                <w:b/>
                 <w:sz w:val="24"/>
                 <w:szCs w:val="24"/>
               </w:rPr>
             </w:pPr>
             <w:r>
               <w:rPr>
-                <w:sz w:val="24"/>
-                <w:szCs w:val="24"/>
-              </w:rPr>
-              <w:t>Cr</w:t>
-            </w:r>
-            <w:r>
-              <w:rPr>
-                <w:spacing w:val="-2"/>
-                <w:sz w:val="24"/>
-                <w:szCs w:val="24"/>
-              </w:rPr>
-              <w:t>e</w:t>
-            </w:r>
-            <w:r>
-              <w:rPr>
-                <w:spacing w:val="-1"/>
-                <w:sz w:val="24"/>
-                <w:szCs w:val="24"/>
-              </w:rPr>
-              <w:t>a</w:t>
-            </w:r>
-            <w:r>
-              <w:rPr>
-                <w:sz w:val="24"/>
-                <w:szCs w:val="24"/>
-              </w:rPr>
-              <w:t>ted</w:t>
-            </w:r>
-            <w:r>
-              <w:rPr>
-                <w:spacing w:val="2"/>
-                <w:sz w:val="24"/>
-                <w:szCs w:val="24"/>
-              </w:rPr>
-              <w:t xml:space="preserve"> </w:t>
-            </w:r>
-            <w:r>
-              <w:rPr>
-                <w:spacing w:val="3"/>
-                <w:sz w:val="24"/>
-                <w:szCs w:val="24"/>
-              </w:rPr>
-              <w:t>B</w:t>
-            </w:r>
-            <w:r>
-              <w:rPr>
-                <w:spacing w:val="-7"/>
-                <w:sz w:val="24"/>
-                <w:szCs w:val="24"/>
-              </w:rPr>
-              <w:t>y</w:t>
-            </w:r>
-            <w:r>
-              <w:rPr>
-                <w:sz w:val="24"/>
-                <w:szCs w:val="24"/>
-              </w:rPr>
-              <w:t>:</w:t>
+                <w:b/>
+                <w:sz w:val="24"/>
+                <w:szCs w:val="24"/>
+              </w:rPr>
+              <w:t>Created By</w:t>
             </w:r>
           </w:p>
         </w:tc>
         <w:tc>
           <w:tcPr>
-            <w:tcW w:w="1558" w:type="dxa"/>
+            <w:tcW w:w="1705" w:type="dxa"/>
             <w:tcBorders>
               <w:top w:val="single" w:sz="5" w:space="0" w:color="000000"/>
               <w:left w:val="single" w:sz="8" w:space="0" w:color="000000"/>
               <w:bottom w:val="single" w:sz="5" w:space="0" w:color="000000"/>
               <w:right w:val="single" w:sz="5" w:space="0" w:color="000000"/>
             </w:tcBorders>
+            <w:shd w:val="clear" w:color="auto" w:fill="C2D69B" w:themeFill="accent3" w:themeFillTint="99"/>
           </w:tcPr>
           <w:p>
             <w:pPr>
@@ -525,19 +501,22 @@
               <w:bottom w:val="single" w:sz="5" w:space="0" w:color="000000"/>
               <w:right w:val="single" w:sz="5" w:space="0" w:color="000000"/>
             </w:tcBorders>
-            <w:shd w:val="clear" w:color="auto" w:fill="C6D9F1" w:themeFill="text2" w:themeFillTint="33"/>
+            <w:shd w:val="clear" w:color="auto" w:fill="92D050"/>
           </w:tcPr>
           <w:p>
             <w:pPr>
               <w:spacing w:line="260" w:lineRule="exact"/>
-              <w:ind w:left="1029"/>
-              <w:rPr>
+              <w:ind w:right="480"/>
+              <w:jc w:val="right"/>
+              <w:rPr>
+                <w:b/>
                 <w:sz w:val="24"/>
                 <w:szCs w:val="24"/>
               </w:rPr>
             </w:pPr>
             <w:r>
               <w:rPr>
+                <w:b/>
                 <w:spacing w:val="-3"/>
                 <w:sz w:val="24"/>
                 <w:szCs w:val="24"/>
@@ -546,6 +525,7 @@
             </w:r>
             <w:r>
               <w:rPr>
+                <w:b/>
                 <w:spacing w:val="-1"/>
                 <w:sz w:val="24"/>
                 <w:szCs w:val="24"/>
@@ -554,6 +534,7 @@
             </w:r>
             <w:r>
               <w:rPr>
+                <w:b/>
                 <w:sz w:val="24"/>
                 <w:szCs w:val="24"/>
               </w:rPr>
@@ -561,6 +542,7 @@
             </w:r>
             <w:r>
               <w:rPr>
+                <w:b/>
                 <w:spacing w:val="2"/>
                 <w:sz w:val="24"/>
                 <w:szCs w:val="24"/>
@@ -569,6 +551,7 @@
             </w:r>
             <w:r>
               <w:rPr>
+                <w:b/>
                 <w:spacing w:val="-1"/>
                 <w:sz w:val="24"/>
                 <w:szCs w:val="24"/>
@@ -577,6 +560,7 @@
             </w:r>
             <w:r>
               <w:rPr>
+                <w:b/>
                 <w:sz w:val="24"/>
                 <w:szCs w:val="24"/>
               </w:rPr>
@@ -584,6 +568,7 @@
             </w:r>
             <w:r>
               <w:rPr>
+                <w:b/>
                 <w:spacing w:val="2"/>
                 <w:sz w:val="24"/>
                 <w:szCs w:val="24"/>
@@ -592,6 +577,7 @@
             </w:r>
             <w:r>
               <w:rPr>
+                <w:b/>
                 <w:spacing w:val="3"/>
                 <w:sz w:val="24"/>
                 <w:szCs w:val="24"/>
@@ -600,18 +586,12 @@
             </w:r>
             <w:r>
               <w:rPr>
+                <w:b/>
                 <w:spacing w:val="-7"/>
                 <w:sz w:val="24"/>
                 <w:szCs w:val="24"/>
               </w:rPr>
               <w:t>y</w:t>
-            </w:r>
-            <w:r>
-              <w:rPr>
-                <w:sz w:val="24"/>
-                <w:szCs w:val="24"/>
-              </w:rPr>
-              <w:t>:</w:t>
             </w:r>
           </w:p>
         </w:tc>
@@ -624,6 +604,7 @@
               <w:bottom w:val="single" w:sz="5" w:space="0" w:color="000000"/>
               <w:right w:val="single" w:sz="8" w:space="0" w:color="000000"/>
             </w:tcBorders>
+            <w:shd w:val="clear" w:color="auto" w:fill="C2D69B" w:themeFill="accent3" w:themeFillTint="99"/>
           </w:tcPr>
           <w:p>
             <w:pPr>
@@ -667,26 +648,29 @@
         </w:trPr>
         <w:tc>
           <w:tcPr>
-            <w:tcW w:w="2828" w:type="dxa"/>
+            <w:tcW w:w="2681" w:type="dxa"/>
             <w:tcBorders>
               <w:top w:val="single" w:sz="5" w:space="0" w:color="000000"/>
               <w:left w:val="single" w:sz="8" w:space="0" w:color="000000"/>
               <w:bottom w:val="single" w:sz="5" w:space="0" w:color="000000"/>
               <w:right w:val="single" w:sz="8" w:space="0" w:color="000000"/>
             </w:tcBorders>
-            <w:shd w:val="clear" w:color="auto" w:fill="C6D9F1" w:themeFill="text2" w:themeFillTint="33"/>
+            <w:shd w:val="clear" w:color="auto" w:fill="92D050"/>
           </w:tcPr>
           <w:p>
             <w:pPr>
               <w:spacing w:line="260" w:lineRule="exact"/>
-              <w:ind w:left="1379"/>
-              <w:rPr>
+              <w:ind w:right="360"/>
+              <w:jc w:val="right"/>
+              <w:rPr>
+                <w:b/>
                 <w:sz w:val="24"/>
                 <w:szCs w:val="24"/>
               </w:rPr>
             </w:pPr>
             <w:r>
               <w:rPr>
+                <w:b/>
                 <w:sz w:val="24"/>
                 <w:szCs w:val="24"/>
               </w:rPr>
@@ -694,6 +678,7 @@
             </w:r>
             <w:r>
               <w:rPr>
+                <w:b/>
                 <w:spacing w:val="-1"/>
                 <w:sz w:val="24"/>
                 <w:szCs w:val="24"/>
@@ -702,6 +687,7 @@
             </w:r>
             <w:r>
               <w:rPr>
+                <w:b/>
                 <w:sz w:val="24"/>
                 <w:szCs w:val="24"/>
               </w:rPr>
@@ -709,6 +695,7 @@
             </w:r>
             <w:r>
               <w:rPr>
+                <w:b/>
                 <w:spacing w:val="1"/>
                 <w:sz w:val="24"/>
                 <w:szCs w:val="24"/>
@@ -717,6 +704,7 @@
             </w:r>
             <w:r>
               <w:rPr>
+                <w:b/>
                 <w:spacing w:val="-1"/>
                 <w:sz w:val="24"/>
                 <w:szCs w:val="24"/>
@@ -725,22 +713,24 @@
             </w:r>
             <w:r>
               <w:rPr>
-                <w:sz w:val="24"/>
-                <w:szCs w:val="24"/>
-              </w:rPr>
-              <w:t>ted:</w:t>
+                <w:b/>
+                <w:sz w:val="24"/>
+                <w:szCs w:val="24"/>
+              </w:rPr>
+              <w:t>ted</w:t>
             </w:r>
           </w:p>
         </w:tc>
         <w:tc>
           <w:tcPr>
-            <w:tcW w:w="1558" w:type="dxa"/>
+            <w:tcW w:w="1705" w:type="dxa"/>
             <w:tcBorders>
               <w:top w:val="single" w:sz="5" w:space="0" w:color="000000"/>
               <w:left w:val="single" w:sz="8" w:space="0" w:color="000000"/>
               <w:bottom w:val="single" w:sz="5" w:space="0" w:color="000000"/>
               <w:right w:val="single" w:sz="5" w:space="0" w:color="000000"/>
             </w:tcBorders>
+            <w:shd w:val="clear" w:color="auto" w:fill="C2D69B" w:themeFill="accent3" w:themeFillTint="99"/>
           </w:tcPr>
           <w:p>
             <w:pPr>
@@ -784,19 +774,22 @@
               <w:bottom w:val="single" w:sz="5" w:space="0" w:color="000000"/>
               <w:right w:val="single" w:sz="5" w:space="0" w:color="000000"/>
             </w:tcBorders>
-            <w:shd w:val="clear" w:color="auto" w:fill="C6D9F1" w:themeFill="text2" w:themeFillTint="33"/>
+            <w:shd w:val="clear" w:color="auto" w:fill="92D050"/>
           </w:tcPr>
           <w:p>
             <w:pPr>
               <w:spacing w:line="260" w:lineRule="exact"/>
-              <w:ind w:left="854"/>
-              <w:rPr>
+              <w:ind w:right="480"/>
+              <w:jc w:val="right"/>
+              <w:rPr>
+                <w:b/>
                 <w:sz w:val="24"/>
                 <w:szCs w:val="24"/>
               </w:rPr>
             </w:pPr>
             <w:r>
               <w:rPr>
+                <w:b/>
                 <w:sz w:val="24"/>
                 <w:szCs w:val="24"/>
               </w:rPr>
@@ -804,6 +797,7 @@
             </w:r>
             <w:r>
               <w:rPr>
+                <w:b/>
                 <w:spacing w:val="-1"/>
                 <w:sz w:val="24"/>
                 <w:szCs w:val="24"/>
@@ -812,6 +806,7 @@
             </w:r>
             <w:r>
               <w:rPr>
+                <w:b/>
                 <w:sz w:val="24"/>
                 <w:szCs w:val="24"/>
               </w:rPr>
@@ -819,6 +814,7 @@
             </w:r>
             <w:r>
               <w:rPr>
+                <w:b/>
                 <w:spacing w:val="2"/>
                 <w:sz w:val="24"/>
                 <w:szCs w:val="24"/>
@@ -827,6 +823,7 @@
             </w:r>
             <w:r>
               <w:rPr>
+                <w:b/>
                 <w:spacing w:val="-3"/>
                 <w:sz w:val="24"/>
                 <w:szCs w:val="24"/>
@@ -835,6 +832,7 @@
             </w:r>
             <w:r>
               <w:rPr>
+                <w:b/>
                 <w:spacing w:val="-1"/>
                 <w:sz w:val="24"/>
                 <w:szCs w:val="24"/>
@@ -843,6 +841,7 @@
             </w:r>
             <w:r>
               <w:rPr>
+                <w:b/>
                 <w:sz w:val="24"/>
                 <w:szCs w:val="24"/>
               </w:rPr>
@@ -850,6 +849,7 @@
             </w:r>
             <w:r>
               <w:rPr>
+                <w:b/>
                 <w:spacing w:val="2"/>
                 <w:sz w:val="24"/>
                 <w:szCs w:val="24"/>
@@ -858,6 +858,7 @@
             </w:r>
             <w:r>
               <w:rPr>
+                <w:b/>
                 <w:spacing w:val="-1"/>
                 <w:sz w:val="24"/>
                 <w:szCs w:val="24"/>
@@ -866,11 +867,14 @@
             </w:r>
             <w:r>
               <w:rPr>
-                <w:sz w:val="24"/>
-                <w:szCs w:val="24"/>
-              </w:rPr>
-              <w:t>ted:</w:t>
-            </w:r>
+                <w:b/>
+                <w:sz w:val="24"/>
+                <w:szCs w:val="24"/>
+              </w:rPr>
+              <w:t>ted</w:t>
+            </w:r>
+            <w:bookmarkStart w:id="0" w:name="_GoBack"/>
+            <w:bookmarkEnd w:id="0"/>
           </w:p>
         </w:tc>
         <w:tc>
@@ -882,6 +886,7 @@
               <w:bottom w:val="single" w:sz="5" w:space="0" w:color="000000"/>
               <w:right w:val="single" w:sz="8" w:space="0" w:color="000000"/>
             </w:tcBorders>
+            <w:shd w:val="clear" w:color="auto" w:fill="C2D69B" w:themeFill="accent3" w:themeFillTint="99"/>
           </w:tcPr>
           <w:p>
             <w:pPr>
@@ -923,27 +928,29 @@
         </w:trPr>
         <w:tc>
           <w:tcPr>
-            <w:tcW w:w="2828" w:type="dxa"/>
+            <w:tcW w:w="2681" w:type="dxa"/>
             <w:tcBorders>
               <w:top w:val="single" w:sz="5" w:space="0" w:color="000000"/>
               <w:left w:val="single" w:sz="8" w:space="0" w:color="000000"/>
               <w:bottom w:val="single" w:sz="5" w:space="0" w:color="000000"/>
               <w:right w:val="single" w:sz="8" w:space="0" w:color="000000"/>
             </w:tcBorders>
-            <w:shd w:val="clear" w:color="auto" w:fill="C6D9F1" w:themeFill="text2" w:themeFillTint="33"/>
+            <w:shd w:val="clear" w:color="auto" w:fill="92D050"/>
           </w:tcPr>
           <w:p>
             <w:pPr>
               <w:spacing w:line="260" w:lineRule="exact"/>
-              <w:ind w:right="102"/>
+              <w:ind w:right="360"/>
               <w:jc w:val="right"/>
               <w:rPr>
+                <w:b/>
                 <w:sz w:val="24"/>
                 <w:szCs w:val="24"/>
               </w:rPr>
             </w:pPr>
             <w:r>
               <w:rPr>
+                <w:b/>
                 <w:sz w:val="24"/>
                 <w:szCs w:val="24"/>
               </w:rPr>
@@ -951,6 +958,7 @@
             </w:r>
             <w:r>
               <w:rPr>
+                <w:b/>
                 <w:spacing w:val="-1"/>
                 <w:sz w:val="24"/>
                 <w:szCs w:val="24"/>
@@ -959,16 +967,17 @@
             </w:r>
             <w:r>
               <w:rPr>
-                <w:sz w:val="24"/>
-                <w:szCs w:val="24"/>
-              </w:rPr>
-              <w:t>tor:</w:t>
+                <w:b/>
+                <w:sz w:val="24"/>
+                <w:szCs w:val="24"/>
+              </w:rPr>
+              <w:t>tor</w:t>
             </w:r>
           </w:p>
         </w:tc>
         <w:tc>
           <w:tcPr>
-            <w:tcW w:w="6236" w:type="dxa"/>
+            <w:tcW w:w="6384" w:type="dxa"/>
             <w:gridSpan w:val="3"/>
             <w:tcBorders>
               <w:top w:val="nil"/>
@@ -1018,8 +1027,6 @@
             </w:r>
           </w:p>
         </w:tc>
-        <w:bookmarkStart w:id="0" w:name="_GoBack"/>
-        <w:bookmarkEnd w:id="0"/>
       </w:tr>
       <w:tr>
         <w:trPr>
@@ -1027,26 +1034,29 @@
         </w:trPr>
         <w:tc>
           <w:tcPr>
-            <w:tcW w:w="2828" w:type="dxa"/>
+            <w:tcW w:w="2681" w:type="dxa"/>
             <w:tcBorders>
               <w:top w:val="single" w:sz="5" w:space="0" w:color="000000"/>
               <w:left w:val="single" w:sz="8" w:space="0" w:color="000000"/>
               <w:bottom w:val="single" w:sz="5" w:space="0" w:color="000000"/>
               <w:right w:val="single" w:sz="8" w:space="0" w:color="000000"/>
             </w:tcBorders>
-            <w:shd w:val="clear" w:color="auto" w:fill="C6D9F1" w:themeFill="text2" w:themeFillTint="33"/>
+            <w:shd w:val="clear" w:color="auto" w:fill="92D050"/>
           </w:tcPr>
           <w:p>
             <w:pPr>
               <w:spacing w:line="260" w:lineRule="exact"/>
-              <w:ind w:left="1521"/>
-              <w:rPr>
+              <w:ind w:right="360"/>
+              <w:jc w:val="right"/>
+              <w:rPr>
+                <w:b/>
                 <w:sz w:val="24"/>
                 <w:szCs w:val="24"/>
               </w:rPr>
             </w:pPr>
             <w:r>
               <w:rPr>
+                <w:b/>
                 <w:sz w:val="24"/>
                 <w:szCs w:val="24"/>
               </w:rPr>
@@ -1054,6 +1064,7 @@
             </w:r>
             <w:r>
               <w:rPr>
+                <w:b/>
                 <w:spacing w:val="-1"/>
                 <w:sz w:val="24"/>
                 <w:szCs w:val="24"/>
@@ -1062,6 +1073,7 @@
             </w:r>
             <w:r>
               <w:rPr>
+                <w:b/>
                 <w:sz w:val="24"/>
                 <w:szCs w:val="24"/>
               </w:rPr>
@@ -1069,6 +1081,7 @@
             </w:r>
             <w:r>
               <w:rPr>
+                <w:b/>
                 <w:spacing w:val="-1"/>
                 <w:sz w:val="24"/>
                 <w:szCs w:val="24"/>
@@ -1077,16 +1090,17 @@
             </w:r>
             <w:r>
               <w:rPr>
-                <w:sz w:val="24"/>
-                <w:szCs w:val="24"/>
-              </w:rPr>
-              <w:t>ription:</w:t>
+                <w:b/>
+                <w:sz w:val="24"/>
+                <w:szCs w:val="24"/>
+              </w:rPr>
+              <w:t>ription</w:t>
             </w:r>
           </w:p>
         </w:tc>
         <w:tc>
           <w:tcPr>
-            <w:tcW w:w="6236" w:type="dxa"/>
+            <w:tcW w:w="6384" w:type="dxa"/>
             <w:gridSpan w:val="3"/>
             <w:tcBorders>
               <w:top w:val="single" w:sz="5" w:space="0" w:color="000000"/>
@@ -1339,26 +1353,29 @@
         </w:trPr>
         <w:tc>
           <w:tcPr>
-            <w:tcW w:w="2828" w:type="dxa"/>
+            <w:tcW w:w="2681" w:type="dxa"/>
             <w:tcBorders>
               <w:top w:val="single" w:sz="5" w:space="0" w:color="000000"/>
               <w:left w:val="single" w:sz="8" w:space="0" w:color="000000"/>
               <w:bottom w:val="single" w:sz="5" w:space="0" w:color="000000"/>
               <w:right w:val="single" w:sz="8" w:space="0" w:color="000000"/>
             </w:tcBorders>
-            <w:shd w:val="clear" w:color="auto" w:fill="C6D9F1" w:themeFill="text2" w:themeFillTint="33"/>
+            <w:shd w:val="clear" w:color="auto" w:fill="92D050"/>
           </w:tcPr>
           <w:p>
             <w:pPr>
               <w:spacing w:line="260" w:lineRule="exact"/>
-              <w:ind w:left="1319"/>
-              <w:rPr>
+              <w:ind w:right="360"/>
+              <w:jc w:val="right"/>
+              <w:rPr>
+                <w:b/>
                 <w:sz w:val="24"/>
                 <w:szCs w:val="24"/>
               </w:rPr>
             </w:pPr>
             <w:r>
               <w:rPr>
+                <w:b/>
                 <w:spacing w:val="1"/>
                 <w:sz w:val="24"/>
                 <w:szCs w:val="24"/>
@@ -1367,6 +1384,7 @@
             </w:r>
             <w:r>
               <w:rPr>
+                <w:b/>
                 <w:sz w:val="24"/>
                 <w:szCs w:val="24"/>
               </w:rPr>
@@ -1374,6 +1392,7 @@
             </w:r>
             <w:r>
               <w:rPr>
+                <w:b/>
                 <w:spacing w:val="-2"/>
                 <w:sz w:val="24"/>
                 <w:szCs w:val="24"/>
@@ -1382,6 +1401,7 @@
             </w:r>
             <w:r>
               <w:rPr>
+                <w:b/>
                 <w:spacing w:val="-1"/>
                 <w:sz w:val="24"/>
                 <w:szCs w:val="24"/>
@@ -1390,6 +1410,7 @@
             </w:r>
             <w:r>
               <w:rPr>
+                <w:b/>
                 <w:sz w:val="24"/>
                 <w:szCs w:val="24"/>
               </w:rPr>
@@ -1397,6 +1418,7 @@
             </w:r>
             <w:r>
               <w:rPr>
+                <w:b/>
                 <w:spacing w:val="1"/>
                 <w:sz w:val="24"/>
                 <w:szCs w:val="24"/>
@@ -1405,16 +1427,17 @@
             </w:r>
             <w:r>
               <w:rPr>
-                <w:sz w:val="24"/>
-                <w:szCs w:val="24"/>
-              </w:rPr>
-              <w:t>ions:</w:t>
+                <w:b/>
+                <w:sz w:val="24"/>
+                <w:szCs w:val="24"/>
+              </w:rPr>
+              <w:t>ions</w:t>
             </w:r>
           </w:p>
         </w:tc>
         <w:tc>
           <w:tcPr>
-            <w:tcW w:w="6236" w:type="dxa"/>
+            <w:tcW w:w="6384" w:type="dxa"/>
             <w:gridSpan w:val="3"/>
             <w:tcBorders>
               <w:top w:val="single" w:sz="5" w:space="0" w:color="000000"/>
@@ -1509,26 +1532,29 @@
         </w:trPr>
         <w:tc>
           <w:tcPr>
-            <w:tcW w:w="2828" w:type="dxa"/>
+            <w:tcW w:w="2681" w:type="dxa"/>
             <w:tcBorders>
               <w:top w:val="single" w:sz="5" w:space="0" w:color="000000"/>
               <w:left w:val="single" w:sz="8" w:space="0" w:color="000000"/>
               <w:bottom w:val="single" w:sz="5" w:space="0" w:color="000000"/>
               <w:right w:val="single" w:sz="8" w:space="0" w:color="000000"/>
             </w:tcBorders>
-            <w:shd w:val="clear" w:color="auto" w:fill="C6D9F1" w:themeFill="text2" w:themeFillTint="33"/>
+            <w:shd w:val="clear" w:color="auto" w:fill="92D050"/>
           </w:tcPr>
           <w:p>
             <w:pPr>
               <w:spacing w:line="260" w:lineRule="exact"/>
-              <w:ind w:left="1026"/>
-              <w:rPr>
+              <w:ind w:right="360"/>
+              <w:jc w:val="right"/>
+              <w:rPr>
+                <w:b/>
                 <w:sz w:val="24"/>
                 <w:szCs w:val="24"/>
               </w:rPr>
             </w:pPr>
             <w:r>
               <w:rPr>
+                <w:b/>
                 <w:spacing w:val="1"/>
                 <w:sz w:val="24"/>
                 <w:szCs w:val="24"/>
@@ -1537,6 +1563,7 @@
             </w:r>
             <w:r>
               <w:rPr>
+                <w:b/>
                 <w:sz w:val="24"/>
                 <w:szCs w:val="24"/>
               </w:rPr>
@@ -1544,54 +1571,51 @@
             </w:r>
             <w:r>
               <w:rPr>
+                <w:b/>
+                <w:sz w:val="24"/>
+                <w:szCs w:val="24"/>
+              </w:rPr>
+              <w:t>-</w:t>
+            </w:r>
+            <w:r>
+              <w:rPr>
+                <w:b/>
+                <w:spacing w:val="-1"/>
+                <w:sz w:val="24"/>
+                <w:szCs w:val="24"/>
+              </w:rPr>
+              <w:t>c</w:t>
+            </w:r>
+            <w:r>
+              <w:rPr>
+                <w:b/>
+                <w:sz w:val="24"/>
+                <w:szCs w:val="24"/>
+              </w:rPr>
+              <w:t>ondi</w:t>
+            </w:r>
+            <w:r>
+              <w:rPr>
+                <w:b/>
                 <w:spacing w:val="1"/>
                 <w:sz w:val="24"/>
                 <w:szCs w:val="24"/>
               </w:rPr>
-              <w:t xml:space="preserve"> </w:t>
-            </w:r>
-            <w:r>
-              <w:rPr>
-                <w:sz w:val="24"/>
-                <w:szCs w:val="24"/>
-              </w:rPr>
-              <w:t>-</w:t>
-            </w:r>
-            <w:r>
-              <w:rPr>
-                <w:spacing w:val="-1"/>
-                <w:sz w:val="24"/>
-                <w:szCs w:val="24"/>
-              </w:rPr>
-              <w:t xml:space="preserve"> c</w:t>
-            </w:r>
-            <w:r>
-              <w:rPr>
-                <w:sz w:val="24"/>
-                <w:szCs w:val="24"/>
-              </w:rPr>
-              <w:t>ondi</w:t>
-            </w:r>
-            <w:r>
-              <w:rPr>
-                <w:spacing w:val="1"/>
-                <w:sz w:val="24"/>
-                <w:szCs w:val="24"/>
-              </w:rPr>
               <w:t>t</w:t>
             </w:r>
             <w:r>
               <w:rPr>
-                <w:sz w:val="24"/>
-                <w:szCs w:val="24"/>
-              </w:rPr>
-              <w:t>ions:</w:t>
+                <w:b/>
+                <w:sz w:val="24"/>
+                <w:szCs w:val="24"/>
+              </w:rPr>
+              <w:t>ions</w:t>
             </w:r>
           </w:p>
         </w:tc>
         <w:tc>
           <w:tcPr>
-            <w:tcW w:w="6236" w:type="dxa"/>
+            <w:tcW w:w="6384" w:type="dxa"/>
             <w:gridSpan w:val="3"/>
             <w:tcBorders>
               <w:top w:val="single" w:sz="5" w:space="0" w:color="000000"/>
@@ -1974,27 +1998,29 @@
         </w:trPr>
         <w:tc>
           <w:tcPr>
-            <w:tcW w:w="2828" w:type="dxa"/>
+            <w:tcW w:w="2681" w:type="dxa"/>
             <w:tcBorders>
               <w:top w:val="single" w:sz="5" w:space="0" w:color="000000"/>
               <w:left w:val="single" w:sz="8" w:space="0" w:color="000000"/>
               <w:bottom w:val="single" w:sz="5" w:space="0" w:color="000000"/>
               <w:right w:val="single" w:sz="8" w:space="0" w:color="000000"/>
             </w:tcBorders>
-            <w:shd w:val="clear" w:color="auto" w:fill="C6D9F1" w:themeFill="text2" w:themeFillTint="33"/>
+            <w:shd w:val="clear" w:color="auto" w:fill="92D050"/>
           </w:tcPr>
           <w:p>
             <w:pPr>
               <w:spacing w:line="260" w:lineRule="exact"/>
-              <w:ind w:right="105"/>
+              <w:ind w:right="360"/>
               <w:jc w:val="right"/>
               <w:rPr>
+                <w:b/>
                 <w:sz w:val="24"/>
                 <w:szCs w:val="24"/>
               </w:rPr>
             </w:pPr>
             <w:r>
               <w:rPr>
+                <w:b/>
                 <w:spacing w:val="1"/>
                 <w:sz w:val="24"/>
                 <w:szCs w:val="24"/>
@@ -2003,6 +2029,7 @@
             </w:r>
             <w:r>
               <w:rPr>
+                <w:b/>
                 <w:sz w:val="24"/>
                 <w:szCs w:val="24"/>
               </w:rPr>
@@ -2010,6 +2037,7 @@
             </w:r>
             <w:r>
               <w:rPr>
+                <w:b/>
                 <w:spacing w:val="-1"/>
                 <w:sz w:val="24"/>
                 <w:szCs w:val="24"/>
@@ -2018,6 +2046,7 @@
             </w:r>
             <w:r>
               <w:rPr>
+                <w:b/>
                 <w:sz w:val="24"/>
                 <w:szCs w:val="24"/>
               </w:rPr>
@@ -2025,6 +2054,7 @@
             </w:r>
             <w:r>
               <w:rPr>
+                <w:b/>
                 <w:spacing w:val="3"/>
                 <w:sz w:val="24"/>
                 <w:szCs w:val="24"/>
@@ -2033,24 +2063,18 @@
             </w:r>
             <w:r>
               <w:rPr>
+                <w:b/>
                 <w:spacing w:val="-7"/>
                 <w:sz w:val="24"/>
                 <w:szCs w:val="24"/>
               </w:rPr>
               <w:t>y</w:t>
-            </w:r>
-            <w:r>
-              <w:rPr>
-                <w:sz w:val="24"/>
-                <w:szCs w:val="24"/>
-              </w:rPr>
-              <w:t>:</w:t>
             </w:r>
           </w:p>
         </w:tc>
         <w:tc>
           <w:tcPr>
-            <w:tcW w:w="6236" w:type="dxa"/>
+            <w:tcW w:w="6384" w:type="dxa"/>
             <w:gridSpan w:val="3"/>
             <w:tcBorders>
               <w:top w:val="single" w:sz="5" w:space="0" w:color="000000"/>
@@ -2099,26 +2123,29 @@
         </w:trPr>
         <w:tc>
           <w:tcPr>
-            <w:tcW w:w="2828" w:type="dxa"/>
+            <w:tcW w:w="2681" w:type="dxa"/>
             <w:tcBorders>
               <w:top w:val="single" w:sz="5" w:space="0" w:color="000000"/>
               <w:left w:val="single" w:sz="8" w:space="0" w:color="000000"/>
               <w:bottom w:val="single" w:sz="5" w:space="0" w:color="000000"/>
               <w:right w:val="single" w:sz="8" w:space="0" w:color="000000"/>
             </w:tcBorders>
-            <w:shd w:val="clear" w:color="auto" w:fill="C6D9F1" w:themeFill="text2" w:themeFillTint="33"/>
+            <w:shd w:val="clear" w:color="auto" w:fill="92D050"/>
           </w:tcPr>
           <w:p>
             <w:pPr>
               <w:spacing w:line="260" w:lineRule="exact"/>
-              <w:ind w:left="933"/>
-              <w:rPr>
+              <w:ind w:right="360"/>
+              <w:jc w:val="right"/>
+              <w:rPr>
+                <w:b/>
                 <w:sz w:val="24"/>
                 <w:szCs w:val="24"/>
               </w:rPr>
             </w:pPr>
             <w:r>
               <w:rPr>
+                <w:b/>
                 <w:spacing w:val="-1"/>
                 <w:sz w:val="24"/>
                 <w:szCs w:val="24"/>
@@ -2127,6 +2154,7 @@
             </w:r>
             <w:r>
               <w:rPr>
+                <w:b/>
                 <w:sz w:val="24"/>
                 <w:szCs w:val="24"/>
               </w:rPr>
@@ -2134,6 +2162,7 @@
             </w:r>
             <w:r>
               <w:rPr>
+                <w:b/>
                 <w:spacing w:val="-2"/>
                 <w:sz w:val="24"/>
                 <w:szCs w:val="24"/>
@@ -2142,6 +2171,7 @@
             </w:r>
             <w:r>
               <w:rPr>
+                <w:b/>
                 <w:sz w:val="24"/>
                 <w:szCs w:val="24"/>
               </w:rPr>
@@ -2149,6 +2179,7 @@
             </w:r>
             <w:r>
               <w:rPr>
+                <w:b/>
                 <w:spacing w:val="2"/>
                 <w:sz w:val="24"/>
                 <w:szCs w:val="24"/>
@@ -2157,6 +2188,7 @@
             </w:r>
             <w:r>
               <w:rPr>
+                <w:b/>
                 <w:spacing w:val="-1"/>
                 <w:sz w:val="24"/>
                 <w:szCs w:val="24"/>
@@ -2165,6 +2197,7 @@
             </w:r>
             <w:r>
               <w:rPr>
+                <w:b/>
                 <w:sz w:val="24"/>
                 <w:szCs w:val="24"/>
               </w:rPr>
@@ -2172,6 +2205,7 @@
             </w:r>
             <w:r>
               <w:rPr>
+                <w:b/>
                 <w:spacing w:val="4"/>
                 <w:sz w:val="24"/>
                 <w:szCs w:val="24"/>
@@ -2180,6 +2214,7 @@
             </w:r>
             <w:r>
               <w:rPr>
+                <w:b/>
                 <w:sz w:val="24"/>
                 <w:szCs w:val="24"/>
               </w:rPr>
@@ -2187,6 +2222,7 @@
             </w:r>
             <w:r>
               <w:rPr>
+                <w:b/>
                 <w:spacing w:val="-5"/>
                 <w:sz w:val="24"/>
                 <w:szCs w:val="24"/>
@@ -2195,6 +2231,7 @@
             </w:r>
             <w:r>
               <w:rPr>
+                <w:b/>
                 <w:sz w:val="24"/>
                 <w:szCs w:val="24"/>
               </w:rPr>
@@ -2202,6 +2239,7 @@
             </w:r>
             <w:r>
               <w:rPr>
+                <w:b/>
                 <w:spacing w:val="1"/>
                 <w:sz w:val="24"/>
                 <w:szCs w:val="24"/>
@@ -2210,6 +2248,7 @@
             </w:r>
             <w:r>
               <w:rPr>
+                <w:b/>
                 <w:sz w:val="24"/>
                 <w:szCs w:val="24"/>
               </w:rPr>
@@ -2217,24 +2256,18 @@
             </w:r>
             <w:r>
               <w:rPr>
+                <w:b/>
                 <w:spacing w:val="-1"/>
                 <w:sz w:val="24"/>
                 <w:szCs w:val="24"/>
               </w:rPr>
               <w:t>e</w:t>
-            </w:r>
-            <w:r>
-              <w:rPr>
-                <w:sz w:val="24"/>
-                <w:szCs w:val="24"/>
-              </w:rPr>
-              <w:t>:</w:t>
             </w:r>
           </w:p>
         </w:tc>
         <w:tc>
           <w:tcPr>
-            <w:tcW w:w="6236" w:type="dxa"/>
+            <w:tcW w:w="6384" w:type="dxa"/>
             <w:gridSpan w:val="3"/>
             <w:tcBorders>
               <w:top w:val="single" w:sz="5" w:space="0" w:color="000000"/>
@@ -2291,26 +2324,29 @@
         </w:trPr>
         <w:tc>
           <w:tcPr>
-            <w:tcW w:w="2828" w:type="dxa"/>
+            <w:tcW w:w="2681" w:type="dxa"/>
             <w:tcBorders>
               <w:top w:val="single" w:sz="5" w:space="0" w:color="000000"/>
               <w:left w:val="single" w:sz="8" w:space="0" w:color="000000"/>
               <w:bottom w:val="single" w:sz="5" w:space="0" w:color="000000"/>
               <w:right w:val="single" w:sz="8" w:space="0" w:color="000000"/>
             </w:tcBorders>
-            <w:shd w:val="clear" w:color="auto" w:fill="C6D9F1" w:themeFill="text2" w:themeFillTint="33"/>
+            <w:shd w:val="clear" w:color="auto" w:fill="92D050"/>
           </w:tcPr>
           <w:p>
             <w:pPr>
               <w:spacing w:line="260" w:lineRule="exact"/>
-              <w:ind w:left="193"/>
-              <w:rPr>
+              <w:ind w:right="360"/>
+              <w:jc w:val="right"/>
+              <w:rPr>
+                <w:b/>
                 <w:sz w:val="24"/>
                 <w:szCs w:val="24"/>
               </w:rPr>
             </w:pPr>
             <w:r>
               <w:rPr>
+                <w:b/>
                 <w:sz w:val="24"/>
                 <w:szCs w:val="24"/>
               </w:rPr>
@@ -2318,6 +2354,7 @@
             </w:r>
             <w:r>
               <w:rPr>
+                <w:b/>
                 <w:spacing w:val="-1"/>
                 <w:sz w:val="24"/>
                 <w:szCs w:val="24"/>
@@ -2326,6 +2363,7 @@
             </w:r>
             <w:r>
               <w:rPr>
+                <w:b/>
                 <w:sz w:val="24"/>
                 <w:szCs w:val="24"/>
               </w:rPr>
@@ -2333,6 +2371,7 @@
             </w:r>
             <w:r>
               <w:rPr>
+                <w:b/>
                 <w:spacing w:val="-1"/>
                 <w:sz w:val="24"/>
                 <w:szCs w:val="24"/>
@@ -2341,6 +2380,7 @@
             </w:r>
             <w:r>
               <w:rPr>
+                <w:b/>
                 <w:sz w:val="24"/>
                 <w:szCs w:val="24"/>
               </w:rPr>
@@ -2348,6 +2388,7 @@
             </w:r>
             <w:r>
               <w:rPr>
+                <w:b/>
                 <w:spacing w:val="-1"/>
                 <w:sz w:val="24"/>
                 <w:szCs w:val="24"/>
@@ -2356,6 +2397,7 @@
             </w:r>
             <w:r>
               <w:rPr>
+                <w:b/>
                 <w:spacing w:val="2"/>
                 <w:sz w:val="24"/>
                 <w:szCs w:val="24"/>
@@ -2364,6 +2406,7 @@
             </w:r>
             <w:r>
               <w:rPr>
+                <w:b/>
                 <w:spacing w:val="-1"/>
                 <w:sz w:val="24"/>
                 <w:szCs w:val="24"/>
@@ -2372,16 +2415,17 @@
             </w:r>
             <w:r>
               <w:rPr>
-                <w:sz w:val="24"/>
-                <w:szCs w:val="24"/>
-              </w:rPr>
-              <w:t>nts:</w:t>
+                <w:b/>
+                <w:sz w:val="24"/>
+                <w:szCs w:val="24"/>
+              </w:rPr>
+              <w:t>nts</w:t>
             </w:r>
           </w:p>
         </w:tc>
         <w:tc>
           <w:tcPr>
-            <w:tcW w:w="6236" w:type="dxa"/>
+            <w:tcW w:w="6384" w:type="dxa"/>
             <w:gridSpan w:val="3"/>
             <w:tcBorders>
               <w:top w:val="single" w:sz="5" w:space="0" w:color="000000"/>
@@ -3338,26 +3382,29 @@
         </w:trPr>
         <w:tc>
           <w:tcPr>
-            <w:tcW w:w="2828" w:type="dxa"/>
+            <w:tcW w:w="2681" w:type="dxa"/>
             <w:tcBorders>
               <w:top w:val="single" w:sz="5" w:space="0" w:color="000000"/>
               <w:left w:val="single" w:sz="8" w:space="0" w:color="000000"/>
               <w:bottom w:val="single" w:sz="5" w:space="0" w:color="000000"/>
               <w:right w:val="single" w:sz="8" w:space="0" w:color="000000"/>
             </w:tcBorders>
-            <w:shd w:val="clear" w:color="auto" w:fill="C6D9F1" w:themeFill="text2" w:themeFillTint="33"/>
+            <w:shd w:val="clear" w:color="auto" w:fill="92D050"/>
           </w:tcPr>
           <w:p>
             <w:pPr>
               <w:spacing w:line="260" w:lineRule="exact"/>
-              <w:ind w:left="726"/>
-              <w:rPr>
+              <w:ind w:right="360"/>
+              <w:jc w:val="right"/>
+              <w:rPr>
+                <w:b/>
                 <w:sz w:val="24"/>
                 <w:szCs w:val="24"/>
               </w:rPr>
             </w:pPr>
             <w:r>
               <w:rPr>
+                <w:b/>
                 <w:sz w:val="24"/>
                 <w:szCs w:val="24"/>
               </w:rPr>
@@ -3365,6 +3412,7 @@
             </w:r>
             <w:r>
               <w:rPr>
+                <w:b/>
                 <w:spacing w:val="-1"/>
                 <w:sz w:val="24"/>
                 <w:szCs w:val="24"/>
@@ -3373,6 +3421,7 @@
             </w:r>
             <w:r>
               <w:rPr>
+                <w:b/>
                 <w:sz w:val="24"/>
                 <w:szCs w:val="24"/>
               </w:rPr>
@@ -3380,6 +3429,7 @@
             </w:r>
             <w:r>
               <w:rPr>
+                <w:b/>
                 <w:spacing w:val="-1"/>
                 <w:sz w:val="24"/>
                 <w:szCs w:val="24"/>
@@ -3388,6 +3438,7 @@
             </w:r>
             <w:r>
               <w:rPr>
+                <w:b/>
                 <w:sz w:val="24"/>
                 <w:szCs w:val="24"/>
               </w:rPr>
@@ -3395,6 +3446,7 @@
             </w:r>
             <w:r>
               <w:rPr>
+                <w:b/>
                 <w:spacing w:val="1"/>
                 <w:sz w:val="24"/>
                 <w:szCs w:val="24"/>
@@ -3403,6 +3455,7 @@
             </w:r>
             <w:r>
               <w:rPr>
+                <w:b/>
                 <w:sz w:val="24"/>
                 <w:szCs w:val="24"/>
               </w:rPr>
@@ -3410,6 +3463,7 @@
             </w:r>
             <w:r>
               <w:rPr>
+                <w:b/>
                 <w:spacing w:val="-1"/>
                 <w:sz w:val="24"/>
                 <w:szCs w:val="24"/>
@@ -3418,6 +3472,7 @@
             </w:r>
             <w:r>
               <w:rPr>
+                <w:b/>
                 <w:sz w:val="24"/>
                 <w:szCs w:val="24"/>
               </w:rPr>
@@ -3425,6 +3480,7 @@
             </w:r>
             <w:r>
               <w:rPr>
+                <w:b/>
                 <w:spacing w:val="-1"/>
                 <w:sz w:val="24"/>
                 <w:szCs w:val="24"/>
@@ -3433,16 +3489,17 @@
             </w:r>
             <w:r>
               <w:rPr>
-                <w:sz w:val="24"/>
-                <w:szCs w:val="24"/>
-              </w:rPr>
-              <w:t>s:</w:t>
+                <w:b/>
+                <w:sz w:val="24"/>
+                <w:szCs w:val="24"/>
+              </w:rPr>
+              <w:t>s</w:t>
             </w:r>
           </w:p>
         </w:tc>
         <w:tc>
           <w:tcPr>
-            <w:tcW w:w="6236" w:type="dxa"/>
+            <w:tcW w:w="6384" w:type="dxa"/>
             <w:gridSpan w:val="3"/>
             <w:tcBorders>
               <w:top w:val="single" w:sz="5" w:space="0" w:color="000000"/>
@@ -3460,26 +3517,29 @@
         </w:trPr>
         <w:tc>
           <w:tcPr>
-            <w:tcW w:w="2828" w:type="dxa"/>
+            <w:tcW w:w="2681" w:type="dxa"/>
             <w:tcBorders>
               <w:top w:val="single" w:sz="5" w:space="0" w:color="000000"/>
               <w:left w:val="single" w:sz="8" w:space="0" w:color="000000"/>
               <w:bottom w:val="single" w:sz="5" w:space="0" w:color="000000"/>
               <w:right w:val="single" w:sz="8" w:space="0" w:color="000000"/>
             </w:tcBorders>
-            <w:shd w:val="clear" w:color="auto" w:fill="C6D9F1" w:themeFill="text2" w:themeFillTint="33"/>
+            <w:shd w:val="clear" w:color="auto" w:fill="92D050"/>
           </w:tcPr>
           <w:p>
             <w:pPr>
               <w:spacing w:line="260" w:lineRule="exact"/>
-              <w:ind w:left="1573"/>
-              <w:rPr>
+              <w:ind w:right="360"/>
+              <w:jc w:val="right"/>
+              <w:rPr>
+                <w:b/>
                 <w:sz w:val="24"/>
                 <w:szCs w:val="24"/>
               </w:rPr>
             </w:pPr>
             <w:r>
               <w:rPr>
+                <w:b/>
                 <w:sz w:val="24"/>
                 <w:szCs w:val="24"/>
               </w:rPr>
@@ -3487,6 +3547,7 @@
             </w:r>
             <w:r>
               <w:rPr>
+                <w:b/>
                 <w:spacing w:val="2"/>
                 <w:sz w:val="24"/>
                 <w:szCs w:val="24"/>
@@ -3495,6 +3556,7 @@
             </w:r>
             <w:r>
               <w:rPr>
+                <w:b/>
                 <w:spacing w:val="-1"/>
                 <w:sz w:val="24"/>
                 <w:szCs w:val="24"/>
@@ -3503,6 +3565,7 @@
             </w:r>
             <w:r>
               <w:rPr>
+                <w:b/>
                 <w:sz w:val="24"/>
                 <w:szCs w:val="24"/>
               </w:rPr>
@@ -3510,6 +3573,7 @@
             </w:r>
             <w:r>
               <w:rPr>
+                <w:b/>
                 <w:spacing w:val="1"/>
                 <w:sz w:val="24"/>
                 <w:szCs w:val="24"/>
@@ -3518,16 +3582,17 @@
             </w:r>
             <w:r>
               <w:rPr>
-                <w:sz w:val="24"/>
-                <w:szCs w:val="24"/>
-              </w:rPr>
-              <w:t>ons:</w:t>
+                <w:b/>
+                <w:sz w:val="24"/>
+                <w:szCs w:val="24"/>
+              </w:rPr>
+              <w:t>ons</w:t>
             </w:r>
           </w:p>
         </w:tc>
         <w:tc>
           <w:tcPr>
-            <w:tcW w:w="6236" w:type="dxa"/>
+            <w:tcW w:w="6384" w:type="dxa"/>
             <w:gridSpan w:val="3"/>
             <w:tcBorders>
               <w:top w:val="single" w:sz="5" w:space="0" w:color="000000"/>
@@ -3545,26 +3610,29 @@
         </w:trPr>
         <w:tc>
           <w:tcPr>
-            <w:tcW w:w="2828" w:type="dxa"/>
+            <w:tcW w:w="2681" w:type="dxa"/>
             <w:tcBorders>
               <w:top w:val="single" w:sz="5" w:space="0" w:color="000000"/>
               <w:left w:val="single" w:sz="8" w:space="0" w:color="000000"/>
               <w:bottom w:val="single" w:sz="5" w:space="0" w:color="000000"/>
               <w:right w:val="single" w:sz="8" w:space="0" w:color="000000"/>
             </w:tcBorders>
-            <w:shd w:val="clear" w:color="auto" w:fill="C6D9F1" w:themeFill="text2" w:themeFillTint="33"/>
+            <w:shd w:val="clear" w:color="auto" w:fill="92D050"/>
           </w:tcPr>
           <w:p>
             <w:pPr>
               <w:spacing w:line="260" w:lineRule="exact"/>
-              <w:ind w:left="1825"/>
-              <w:rPr>
+              <w:ind w:right="360"/>
+              <w:jc w:val="right"/>
+              <w:rPr>
+                <w:b/>
                 <w:sz w:val="24"/>
                 <w:szCs w:val="24"/>
               </w:rPr>
             </w:pPr>
             <w:r>
               <w:rPr>
+                <w:b/>
                 <w:spacing w:val="-3"/>
                 <w:sz w:val="24"/>
                 <w:szCs w:val="24"/>
@@ -3573,6 +3641,7 @@
             </w:r>
             <w:r>
               <w:rPr>
+                <w:b/>
                 <w:spacing w:val="2"/>
                 <w:sz w:val="24"/>
                 <w:szCs w:val="24"/>
@@ -3581,6 +3650,7 @@
             </w:r>
             <w:r>
               <w:rPr>
+                <w:b/>
                 <w:spacing w:val="-1"/>
                 <w:sz w:val="24"/>
                 <w:szCs w:val="24"/>
@@ -3589,16 +3659,17 @@
             </w:r>
             <w:r>
               <w:rPr>
-                <w:sz w:val="24"/>
-                <w:szCs w:val="24"/>
-              </w:rPr>
-              <w:t>ludes:</w:t>
+                <w:b/>
+                <w:sz w:val="24"/>
+                <w:szCs w:val="24"/>
+              </w:rPr>
+              <w:t>ludes</w:t>
             </w:r>
           </w:p>
         </w:tc>
         <w:tc>
           <w:tcPr>
-            <w:tcW w:w="6236" w:type="dxa"/>
+            <w:tcW w:w="6384" w:type="dxa"/>
             <w:gridSpan w:val="3"/>
             <w:tcBorders>
               <w:top w:val="single" w:sz="5" w:space="0" w:color="000000"/>
@@ -3632,26 +3703,29 @@
         </w:trPr>
         <w:tc>
           <w:tcPr>
-            <w:tcW w:w="2828" w:type="dxa"/>
+            <w:tcW w:w="2681" w:type="dxa"/>
             <w:tcBorders>
               <w:top w:val="single" w:sz="5" w:space="0" w:color="000000"/>
               <w:left w:val="single" w:sz="8" w:space="0" w:color="000000"/>
               <w:bottom w:val="single" w:sz="5" w:space="0" w:color="000000"/>
               <w:right w:val="single" w:sz="8" w:space="0" w:color="000000"/>
             </w:tcBorders>
-            <w:shd w:val="clear" w:color="auto" w:fill="C6D9F1" w:themeFill="text2" w:themeFillTint="33"/>
+            <w:shd w:val="clear" w:color="auto" w:fill="92D050"/>
           </w:tcPr>
           <w:p>
             <w:pPr>
               <w:spacing w:line="260" w:lineRule="exact"/>
-              <w:ind w:left="433"/>
-              <w:rPr>
+              <w:ind w:right="360"/>
+              <w:jc w:val="right"/>
+              <w:rPr>
+                <w:b/>
                 <w:sz w:val="24"/>
                 <w:szCs w:val="24"/>
               </w:rPr>
             </w:pPr>
             <w:r>
               <w:rPr>
+                <w:b/>
                 <w:spacing w:val="1"/>
                 <w:sz w:val="24"/>
                 <w:szCs w:val="24"/>
@@ -3660,6 +3734,7 @@
             </w:r>
             <w:r>
               <w:rPr>
+                <w:b/>
                 <w:sz w:val="24"/>
                 <w:szCs w:val="24"/>
               </w:rPr>
@@ -3667,6 +3742,7 @@
             </w:r>
             <w:r>
               <w:rPr>
+                <w:b/>
                 <w:spacing w:val="-1"/>
                 <w:sz w:val="24"/>
                 <w:szCs w:val="24"/>
@@ -3675,6 +3751,7 @@
             </w:r>
             <w:r>
               <w:rPr>
+                <w:b/>
                 <w:sz w:val="24"/>
                 <w:szCs w:val="24"/>
               </w:rPr>
@@ -3682,6 +3759,7 @@
             </w:r>
             <w:r>
               <w:rPr>
+                <w:b/>
                 <w:spacing w:val="-1"/>
                 <w:sz w:val="24"/>
                 <w:szCs w:val="24"/>
@@ -3690,6 +3768,7 @@
             </w:r>
             <w:r>
               <w:rPr>
+                <w:b/>
                 <w:sz w:val="24"/>
                 <w:szCs w:val="24"/>
               </w:rPr>
@@ -3697,6 +3776,7 @@
             </w:r>
             <w:r>
               <w:rPr>
+                <w:b/>
                 <w:spacing w:val="1"/>
                 <w:sz w:val="24"/>
                 <w:szCs w:val="24"/>
@@ -3705,6 +3785,7 @@
             </w:r>
             <w:r>
               <w:rPr>
+                <w:b/>
                 <w:sz w:val="24"/>
                 <w:szCs w:val="24"/>
               </w:rPr>
@@ -3712,6 +3793,7 @@
             </w:r>
             <w:r>
               <w:rPr>
+                <w:b/>
                 <w:spacing w:val="-1"/>
                 <w:sz w:val="24"/>
                 <w:szCs w:val="24"/>
@@ -3720,6 +3802,7 @@
             </w:r>
             <w:r>
               <w:rPr>
+                <w:b/>
                 <w:sz w:val="24"/>
                 <w:szCs w:val="24"/>
               </w:rPr>
@@ -3727,6 +3810,7 @@
             </w:r>
             <w:r>
               <w:rPr>
+                <w:b/>
                 <w:spacing w:val="-1"/>
                 <w:sz w:val="24"/>
                 <w:szCs w:val="24"/>
@@ -3735,6 +3819,7 @@
             </w:r>
             <w:r>
               <w:rPr>
+                <w:b/>
                 <w:spacing w:val="3"/>
                 <w:sz w:val="24"/>
                 <w:szCs w:val="24"/>
@@ -3743,6 +3828,7 @@
             </w:r>
             <w:r>
               <w:rPr>
+                <w:b/>
                 <w:spacing w:val="-1"/>
                 <w:sz w:val="24"/>
                 <w:szCs w:val="24"/>
@@ -3751,16 +3837,17 @@
             </w:r>
             <w:r>
               <w:rPr>
-                <w:sz w:val="24"/>
-                <w:szCs w:val="24"/>
-              </w:rPr>
-              <w:t>nts:</w:t>
+                <w:b/>
+                <w:sz w:val="24"/>
+                <w:szCs w:val="24"/>
+              </w:rPr>
+              <w:t>nts</w:t>
             </w:r>
           </w:p>
         </w:tc>
         <w:tc>
           <w:tcPr>
-            <w:tcW w:w="6236" w:type="dxa"/>
+            <w:tcW w:w="6384" w:type="dxa"/>
             <w:gridSpan w:val="3"/>
             <w:tcBorders>
               <w:top w:val="single" w:sz="5" w:space="0" w:color="000000"/>
@@ -3794,26 +3881,29 @@
         </w:trPr>
         <w:tc>
           <w:tcPr>
-            <w:tcW w:w="2828" w:type="dxa"/>
+            <w:tcW w:w="2681" w:type="dxa"/>
             <w:tcBorders>
               <w:top w:val="single" w:sz="5" w:space="0" w:color="000000"/>
               <w:left w:val="single" w:sz="8" w:space="0" w:color="000000"/>
               <w:bottom w:val="single" w:sz="5" w:space="0" w:color="000000"/>
               <w:right w:val="single" w:sz="8" w:space="0" w:color="000000"/>
             </w:tcBorders>
-            <w:shd w:val="clear" w:color="auto" w:fill="C6D9F1" w:themeFill="text2" w:themeFillTint="33"/>
+            <w:shd w:val="clear" w:color="auto" w:fill="92D050"/>
           </w:tcPr>
           <w:p>
             <w:pPr>
               <w:spacing w:line="260" w:lineRule="exact"/>
-              <w:ind w:left="1386"/>
-              <w:rPr>
+              <w:ind w:right="360"/>
+              <w:jc w:val="right"/>
+              <w:rPr>
+                <w:b/>
                 <w:sz w:val="24"/>
                 <w:szCs w:val="24"/>
               </w:rPr>
             </w:pPr>
             <w:r>
               <w:rPr>
+                <w:b/>
                 <w:sz w:val="24"/>
                 <w:szCs w:val="24"/>
               </w:rPr>
@@ -3821,6 +3911,7 @@
             </w:r>
             <w:r>
               <w:rPr>
+                <w:b/>
                 <w:spacing w:val="1"/>
                 <w:sz w:val="24"/>
                 <w:szCs w:val="24"/>
@@ -3829,16 +3920,17 @@
             </w:r>
             <w:r>
               <w:rPr>
-                <w:sz w:val="24"/>
-                <w:szCs w:val="24"/>
-              </w:rPr>
-              <w:t>ions:</w:t>
+                <w:b/>
+                <w:sz w:val="24"/>
+                <w:szCs w:val="24"/>
+              </w:rPr>
+              <w:t>ions</w:t>
             </w:r>
           </w:p>
         </w:tc>
         <w:tc>
           <w:tcPr>
-            <w:tcW w:w="6236" w:type="dxa"/>
+            <w:tcW w:w="6384" w:type="dxa"/>
             <w:gridSpan w:val="3"/>
             <w:tcBorders>
               <w:top w:val="single" w:sz="5" w:space="0" w:color="000000"/>
@@ -3872,26 +3964,29 @@
         </w:trPr>
         <w:tc>
           <w:tcPr>
-            <w:tcW w:w="2828" w:type="dxa"/>
+            <w:tcW w:w="2681" w:type="dxa"/>
             <w:tcBorders>
               <w:top w:val="single" w:sz="5" w:space="0" w:color="000000"/>
               <w:left w:val="single" w:sz="8" w:space="0" w:color="000000"/>
               <w:bottom w:val="single" w:sz="8" w:space="0" w:color="000000"/>
               <w:right w:val="single" w:sz="8" w:space="0" w:color="000000"/>
             </w:tcBorders>
-            <w:shd w:val="clear" w:color="auto" w:fill="C6D9F1" w:themeFill="text2" w:themeFillTint="33"/>
+            <w:shd w:val="clear" w:color="auto" w:fill="92D050"/>
           </w:tcPr>
           <w:p>
             <w:pPr>
               <w:spacing w:line="260" w:lineRule="exact"/>
-              <w:ind w:left="1026"/>
-              <w:rPr>
+              <w:ind w:right="360"/>
+              <w:jc w:val="right"/>
+              <w:rPr>
+                <w:b/>
                 <w:sz w:val="24"/>
                 <w:szCs w:val="24"/>
               </w:rPr>
             </w:pPr>
             <w:r>
               <w:rPr>
+                <w:b/>
                 <w:sz w:val="24"/>
                 <w:szCs w:val="24"/>
               </w:rPr>
@@ -3899,6 +3994,7 @@
             </w:r>
             <w:r>
               <w:rPr>
+                <w:b/>
                 <w:spacing w:val="-1"/>
                 <w:sz w:val="24"/>
                 <w:szCs w:val="24"/>
@@ -3907,6 +4003,7 @@
             </w:r>
             <w:r>
               <w:rPr>
+                <w:b/>
                 <w:sz w:val="24"/>
                 <w:szCs w:val="24"/>
               </w:rPr>
@@ -3914,6 +4011,7 @@
             </w:r>
             <w:r>
               <w:rPr>
+                <w:b/>
                 <w:spacing w:val="-1"/>
                 <w:sz w:val="24"/>
                 <w:szCs w:val="24"/>
@@ -3922,6 +4020,7 @@
             </w:r>
             <w:r>
               <w:rPr>
+                <w:b/>
                 <w:sz w:val="24"/>
                 <w:szCs w:val="24"/>
               </w:rPr>
@@ -3929,6 +4028,7 @@
             </w:r>
             <w:r>
               <w:rPr>
+                <w:b/>
                 <w:spacing w:val="2"/>
                 <w:sz w:val="24"/>
                 <w:szCs w:val="24"/>
@@ -3937,6 +4037,7 @@
             </w:r>
             <w:r>
               <w:rPr>
+                <w:b/>
                 <w:spacing w:val="-3"/>
                 <w:sz w:val="24"/>
                 <w:szCs w:val="24"/>
@@ -3945,16 +4046,17 @@
             </w:r>
             <w:r>
               <w:rPr>
-                <w:sz w:val="24"/>
-                <w:szCs w:val="24"/>
-              </w:rPr>
-              <w:t>ssues:</w:t>
+                <w:b/>
+                <w:sz w:val="24"/>
+                <w:szCs w:val="24"/>
+              </w:rPr>
+              <w:t>ssues</w:t>
             </w:r>
           </w:p>
         </w:tc>
         <w:tc>
           <w:tcPr>
-            <w:tcW w:w="6236" w:type="dxa"/>
+            <w:tcW w:w="6384" w:type="dxa"/>
             <w:gridSpan w:val="3"/>
             <w:tcBorders>
               <w:top w:val="single" w:sz="5" w:space="0" w:color="000000"/>

</xml_diff>